<commit_message>
adding teams, fixing up problem sets
</commit_message>
<xml_diff>
--- a/problem_sets/PS_1.docx
+++ b/problem_sets/PS_1.docx
@@ -320,7 +320,11 @@
           <w:p>
             <w:pPr>
               <w:pStyle w:val="Compact"/>
-            </w:pPr>
+              <w:jc w:val="left"/>
+            </w:pPr>
+            <w:r>
+              <w:t xml:space="preserve">All</w:t>
+            </w:r>
           </w:p>
         </w:tc>
         <w:tc>
@@ -991,7 +995,7 @@
       <w:r>
         <w:drawing>
           <wp:inline>
-            <wp:extent cx="5334000" cy="3200400"/>
+            <wp:extent cx="3657600" cy="3657600"/>
             <wp:effectExtent b="0" l="0" r="0" t="0"/>
             <wp:docPr descr="" title="" id="1" name="Picture"/>
             <a:graphic>
@@ -1012,7 +1016,7 @@
                   <pic:spPr bwMode="auto">
                     <a:xfrm>
                       <a:off x="0" y="0"/>
-                      <a:ext cx="5334000" cy="3200400"/>
+                      <a:ext cx="3657600" cy="3657600"/>
                     </a:xfrm>
                     <a:prstGeom prst="rect">
                       <a:avLst/>
@@ -1035,9 +1039,9 @@
       <w:pPr>
         <w:pStyle w:val="Heading3"/>
       </w:pPr>
-      <w:bookmarkStart w:id="35" w:name="problem-11"/>
-      <w:r>
-        <w:t xml:space="preserve">Problem 11:</w:t>
+      <w:bookmarkStart w:id="35" w:name="problem-11-cat-naps"/>
+      <w:r>
+        <w:t xml:space="preserve">Problem 11: Cat naps</w:t>
       </w:r>
       <w:bookmarkEnd w:id="35"/>
     </w:p>
@@ -1143,9 +1147,9 @@
       <w:pPr>
         <w:pStyle w:val="Heading3"/>
       </w:pPr>
-      <w:bookmarkStart w:id="37" w:name="problem-13"/>
-      <w:r>
-        <w:t xml:space="preserve">Problem 13:</w:t>
+      <w:bookmarkStart w:id="37" w:name="problem-13-per-capita-income"/>
+      <w:r>
+        <w:t xml:space="preserve">Problem 13: Per capita income</w:t>
       </w:r>
       <w:bookmarkEnd w:id="37"/>
     </w:p>
@@ -1292,9 +1296,9 @@
       <w:pPr>
         <w:pStyle w:val="Heading3"/>
       </w:pPr>
-      <w:bookmarkStart w:id="40" w:name="problem-14"/>
-      <w:r>
-        <w:t xml:space="preserve">Problem 14:</w:t>
+      <w:bookmarkStart w:id="40" w:name="problem-14-negative-campaign-ads"/>
+      <w:r>
+        <w:t xml:space="preserve">Problem 14: Negative campaign ads</w:t>
       </w:r>
       <w:bookmarkEnd w:id="40"/>
     </w:p>
@@ -1772,9 +1776,9 @@
       <w:pPr>
         <w:pStyle w:val="Heading3"/>
       </w:pPr>
-      <w:bookmarkStart w:id="42" w:name="problem-15"/>
-      <w:r>
-        <w:t xml:space="preserve">Problem 15:</w:t>
+      <w:bookmarkStart w:id="42" w:name="problem-15-helping-the-housing-market"/>
+      <w:r>
+        <w:t xml:space="preserve">Problem 15: Helping the housing market</w:t>
       </w:r>
       <w:bookmarkEnd w:id="42"/>
     </w:p>
@@ -1783,7 +1787,7 @@
         <w:pStyle w:val="FirstParagraph"/>
       </w:pPr>
       <w:r>
-        <w:t xml:space="preserve">In the same SurveyUSA News Poll the voters from Tampa, FL were asked if the government should be doing more, less, or about the same to help the housing market recover. Based on the mosaic plot shown below, do views on housing market recovery and political affiliation appear to be independent? Explain your reasoning.</w:t>
+        <w:t xml:space="preserve">In the same SurveyUSA News Poll the voters from Tampa, FL were asked if the government should be doing more, less, or about the same to help the housing market recover. Based on the mosaic plot shown below, do views on housing market recovery and political affiliation appear to be independent? Explain your reasoning. Note for the columns Rep = Republican, Dem = Democrat, Ind = Independent; for the rows More = more, Less = less, NC = no change, and DK = don’t know.</w:t>
       </w:r>
     </w:p>
     <w:p>
@@ -1793,7 +1797,7 @@
       <w:r>
         <w:drawing>
           <wp:inline>
-            <wp:extent cx="4876800" cy="4876800"/>
+            <wp:extent cx="3657600" cy="3657600"/>
             <wp:effectExtent b="0" l="0" r="0" t="0"/>
             <wp:docPr descr="" title="" id="1" name="Picture"/>
             <a:graphic>
@@ -1814,7 +1818,7 @@
                   <pic:spPr bwMode="auto">
                     <a:xfrm>
                       <a:off x="0" y="0"/>
-                      <a:ext cx="4876800" cy="4876800"/>
+                      <a:ext cx="3657600" cy="3657600"/>
                     </a:xfrm>
                     <a:prstGeom prst="rect">
                       <a:avLst/>
@@ -1855,9 +1859,9 @@
       <w:pPr>
         <w:pStyle w:val="Heading3"/>
       </w:pPr>
-      <w:bookmarkStart w:id="45" w:name="problem-17"/>
-      <w:r>
-        <w:t xml:space="preserve">Problem 17:</w:t>
+      <w:bookmarkStart w:id="45" w:name="problem-17-video-games-in-alspaugh"/>
+      <w:r>
+        <w:t xml:space="preserve">Problem 17: Video games in Alspaugh</w:t>
       </w:r>
       <w:bookmarkEnd w:id="45"/>
     </w:p>
@@ -1873,9 +1877,9 @@
       <w:pPr>
         <w:pStyle w:val="Heading3"/>
       </w:pPr>
-      <w:bookmarkStart w:id="46" w:name="problem-18"/>
-      <w:r>
-        <w:t xml:space="preserve">Problem 18:</w:t>
+      <w:bookmarkStart w:id="46" w:name="problem-18-conditions"/>
+      <w:r>
+        <w:t xml:space="preserve">Problem 18: Conditions</w:t>
       </w:r>
       <w:bookmarkEnd w:id="46"/>
     </w:p>

</xml_diff>